<commit_message>
up to exercise 6
</commit_message>
<xml_diff>
--- a/IntroToCSharpAssessment/Testing Document.docx
+++ b/IntroToCSharpAssessment/Testing Document.docx
@@ -15,8 +15,14 @@
         <w:t>Name:</w:t>
       </w:r>
       <w:r>
+        <w:t xml:space="preserve"> Jordan Wesson</w:t>
+      </w:r>
+      <w:r>
         <w:br/>
         <w:t>Campus:</w:t>
+      </w:r>
+      <w:r>
+        <w:t xml:space="preserve"> Sydney</w:t>
       </w:r>
     </w:p>
     <w:p/>
@@ -145,7 +151,7 @@
               <w:rPr>
                 <w:color w:val="A6A6A6" w:themeColor="background1" w:themeShade="A6"/>
               </w:rPr>
-              <w:t>Example: 10 + 5</w:t>
+              <w:t>1.1 + 3.89</w:t>
             </w:r>
           </w:p>
         </w:tc>
@@ -163,7 +169,7 @@
               <w:rPr>
                 <w:color w:val="A6A6A6" w:themeColor="background1" w:themeShade="A6"/>
               </w:rPr>
-              <w:t>15</w:t>
+              <w:t>4</w:t>
             </w:r>
           </w:p>
         </w:tc>
@@ -181,7 +187,7 @@
               <w:rPr>
                 <w:color w:val="A6A6A6" w:themeColor="background1" w:themeShade="A6"/>
               </w:rPr>
-              <w:t>15</w:t>
+              <w:t>4</w:t>
             </w:r>
           </w:p>
         </w:tc>
@@ -209,25 +215,41 @@
           <w:tcPr>
             <w:tcW w:w="2334" w:type="dxa"/>
           </w:tcPr>
-          <w:p/>
+          <w:p>
+            <w:r>
+              <w:t>4.1 + 3.65</w:t>
+            </w:r>
+          </w:p>
         </w:tc>
         <w:tc>
           <w:tcPr>
             <w:tcW w:w="2341" w:type="dxa"/>
           </w:tcPr>
-          <w:p/>
+          <w:p>
+            <w:r>
+              <w:t>7</w:t>
+            </w:r>
+          </w:p>
         </w:tc>
         <w:tc>
           <w:tcPr>
             <w:tcW w:w="2281" w:type="dxa"/>
           </w:tcPr>
-          <w:p/>
+          <w:p>
+            <w:r>
+              <w:t>7</w:t>
+            </w:r>
+          </w:p>
         </w:tc>
         <w:tc>
           <w:tcPr>
             <w:tcW w:w="2060" w:type="dxa"/>
           </w:tcPr>
-          <w:p/>
+          <w:p>
+            <w:r>
+              <w:t>Passed</w:t>
+            </w:r>
+          </w:p>
         </w:tc>
       </w:tr>
       <w:tr>
@@ -235,25 +257,41 @@
           <w:tcPr>
             <w:tcW w:w="2334" w:type="dxa"/>
           </w:tcPr>
-          <w:p/>
+          <w:p>
+            <w:r>
+              <w:t>10.5 + -2.33</w:t>
+            </w:r>
+          </w:p>
         </w:tc>
         <w:tc>
           <w:tcPr>
             <w:tcW w:w="2341" w:type="dxa"/>
           </w:tcPr>
-          <w:p/>
+          <w:p>
+            <w:r>
+              <w:t>8</w:t>
+            </w:r>
+          </w:p>
         </w:tc>
         <w:tc>
           <w:tcPr>
             <w:tcW w:w="2281" w:type="dxa"/>
           </w:tcPr>
-          <w:p/>
+          <w:p>
+            <w:r>
+              <w:t>8</w:t>
+            </w:r>
+          </w:p>
         </w:tc>
         <w:tc>
           <w:tcPr>
             <w:tcW w:w="2060" w:type="dxa"/>
           </w:tcPr>
-          <w:p/>
+          <w:p>
+            <w:r>
+              <w:t>Passed</w:t>
+            </w:r>
+          </w:p>
         </w:tc>
       </w:tr>
     </w:tbl>
@@ -375,13 +413,7 @@
               <w:rPr>
                 <w:color w:val="A6A6A6" w:themeColor="background1" w:themeShade="A6"/>
               </w:rPr>
-              <w:t xml:space="preserve">Example: </w:t>
-            </w:r>
-            <w:r>
-              <w:rPr>
-                <w:color w:val="A6A6A6" w:themeColor="background1" w:themeShade="A6"/>
-              </w:rPr>
-              <w:t>4</w:t>
+              <w:t>7</w:t>
             </w:r>
           </w:p>
         </w:tc>
@@ -401,6 +433,12 @@
               </w:rPr>
               <w:t>0, 1, 1, 2</w:t>
             </w:r>
+            <w:r>
+              <w:rPr>
+                <w:color w:val="A6A6A6" w:themeColor="background1" w:themeShade="A6"/>
+              </w:rPr>
+              <w:t>, 3, 5, 8</w:t>
+            </w:r>
           </w:p>
         </w:tc>
         <w:tc>
@@ -418,6 +456,12 @@
                 <w:color w:val="A6A6A6" w:themeColor="background1" w:themeShade="A6"/>
               </w:rPr>
               <w:t>0, 1, 1, 2</w:t>
+            </w:r>
+            <w:r>
+              <w:rPr>
+                <w:color w:val="A6A6A6" w:themeColor="background1" w:themeShade="A6"/>
+              </w:rPr>
+              <w:t>, 3, 5, 8</w:t>
             </w:r>
           </w:p>
         </w:tc>
@@ -445,25 +489,41 @@
           <w:tcPr>
             <w:tcW w:w="2334" w:type="dxa"/>
           </w:tcPr>
-          <w:p/>
+          <w:p>
+            <w:r>
+              <w:t>4</w:t>
+            </w:r>
+          </w:p>
         </w:tc>
         <w:tc>
           <w:tcPr>
             <w:tcW w:w="2341" w:type="dxa"/>
           </w:tcPr>
-          <w:p/>
+          <w:p>
+            <w:r>
+              <w:t>0, 1, 1, 2</w:t>
+            </w:r>
+          </w:p>
         </w:tc>
         <w:tc>
           <w:tcPr>
             <w:tcW w:w="2281" w:type="dxa"/>
           </w:tcPr>
-          <w:p/>
+          <w:p>
+            <w:r>
+              <w:t>0, 1, 1, 2</w:t>
+            </w:r>
+          </w:p>
         </w:tc>
         <w:tc>
           <w:tcPr>
             <w:tcW w:w="2060" w:type="dxa"/>
           </w:tcPr>
-          <w:p/>
+          <w:p>
+            <w:r>
+              <w:t>Passed</w:t>
+            </w:r>
+          </w:p>
         </w:tc>
       </w:tr>
       <w:tr>
@@ -471,30 +531,1696 @@
           <w:tcPr>
             <w:tcW w:w="2334" w:type="dxa"/>
           </w:tcPr>
-          <w:p/>
+          <w:p>
+            <w:r>
+              <w:t>1</w:t>
+            </w:r>
+            <w:r>
+              <w:t>0</w:t>
+            </w:r>
+          </w:p>
         </w:tc>
         <w:tc>
           <w:tcPr>
             <w:tcW w:w="2341" w:type="dxa"/>
           </w:tcPr>
-          <w:p/>
+          <w:p>
+            <w:r>
+              <w:t xml:space="preserve">0, 1, 1, 2, 3, </w:t>
+            </w:r>
+            <w:r>
+              <w:t>5, 8, 13, 21, 34</w:t>
+            </w:r>
+          </w:p>
         </w:tc>
         <w:tc>
           <w:tcPr>
             <w:tcW w:w="2281" w:type="dxa"/>
           </w:tcPr>
-          <w:p/>
+          <w:p>
+            <w:r>
+              <w:t>0, 1, 1, 2, 3, 5, 8, 13, 21, 34</w:t>
+            </w:r>
+          </w:p>
         </w:tc>
         <w:tc>
           <w:tcPr>
             <w:tcW w:w="2060" w:type="dxa"/>
           </w:tcPr>
-          <w:p/>
+          <w:p>
+            <w:r>
+              <w:t>Passed</w:t>
+            </w:r>
+          </w:p>
+        </w:tc>
+      </w:tr>
+    </w:tbl>
+    <w:p/>
+    <w:p>
+      <w:pPr>
+        <w:pStyle w:val="Heading2"/>
+      </w:pPr>
+      <w:r>
+        <w:t>FizzBuzz</w:t>
+      </w:r>
+    </w:p>
+    <w:tbl>
+      <w:tblPr>
+        <w:tblStyle w:val="TableGrid"/>
+        <w:tblW w:w="0" w:type="auto"/>
+        <w:tblLook w:val="04A0" w:firstRow="1" w:lastRow="0" w:firstColumn="1" w:lastColumn="0" w:noHBand="0" w:noVBand="1"/>
+      </w:tblPr>
+      <w:tblGrid>
+        <w:gridCol w:w="2334"/>
+        <w:gridCol w:w="2341"/>
+        <w:gridCol w:w="2281"/>
+        <w:gridCol w:w="2060"/>
+      </w:tblGrid>
+      <w:tr>
+        <w:tc>
+          <w:tcPr>
+            <w:tcW w:w="2334" w:type="dxa"/>
+          </w:tcPr>
+          <w:p>
+            <w:pPr>
+              <w:rPr>
+                <w:b/>
+                <w:bCs/>
+              </w:rPr>
+            </w:pPr>
+            <w:r>
+              <w:rPr>
+                <w:b/>
+                <w:bCs/>
+              </w:rPr>
+              <w:t>Test</w:t>
+            </w:r>
+          </w:p>
+        </w:tc>
+        <w:tc>
+          <w:tcPr>
+            <w:tcW w:w="2341" w:type="dxa"/>
+          </w:tcPr>
+          <w:p>
+            <w:pPr>
+              <w:rPr>
+                <w:b/>
+                <w:bCs/>
+              </w:rPr>
+            </w:pPr>
+            <w:r>
+              <w:rPr>
+                <w:b/>
+                <w:bCs/>
+              </w:rPr>
+              <w:t>Expected Output</w:t>
+            </w:r>
+          </w:p>
+        </w:tc>
+        <w:tc>
+          <w:tcPr>
+            <w:tcW w:w="2281" w:type="dxa"/>
+          </w:tcPr>
+          <w:p>
+            <w:pPr>
+              <w:rPr>
+                <w:b/>
+                <w:bCs/>
+              </w:rPr>
+            </w:pPr>
+            <w:r>
+              <w:rPr>
+                <w:b/>
+                <w:bCs/>
+              </w:rPr>
+              <w:t>Actual Output</w:t>
+            </w:r>
+          </w:p>
+        </w:tc>
+        <w:tc>
+          <w:tcPr>
+            <w:tcW w:w="2060" w:type="dxa"/>
+          </w:tcPr>
+          <w:p>
+            <w:pPr>
+              <w:rPr>
+                <w:b/>
+                <w:bCs/>
+              </w:rPr>
+            </w:pPr>
+            <w:r>
+              <w:rPr>
+                <w:b/>
+                <w:bCs/>
+              </w:rPr>
+              <w:t>Passed?</w:t>
+            </w:r>
+          </w:p>
+        </w:tc>
+      </w:tr>
+      <w:tr>
+        <w:tc>
+          <w:tcPr>
+            <w:tcW w:w="2334" w:type="dxa"/>
+          </w:tcPr>
+          <w:p>
+            <w:pPr>
+              <w:rPr>
+                <w:color w:val="A6A6A6" w:themeColor="background1" w:themeShade="A6"/>
+              </w:rPr>
+            </w:pPr>
+            <w:r>
+              <w:rPr>
+                <w:color w:val="A6A6A6" w:themeColor="background1" w:themeShade="A6"/>
+              </w:rPr>
+              <w:t>15</w:t>
+            </w:r>
+          </w:p>
+        </w:tc>
+        <w:tc>
+          <w:tcPr>
+            <w:tcW w:w="2341" w:type="dxa"/>
+          </w:tcPr>
+          <w:p>
+            <w:pPr>
+              <w:rPr>
+                <w:color w:val="A6A6A6" w:themeColor="background1" w:themeShade="A6"/>
+              </w:rPr>
+            </w:pPr>
+            <w:r>
+              <w:rPr>
+                <w:color w:val="A6A6A6" w:themeColor="background1" w:themeShade="A6"/>
+              </w:rPr>
+              <w:t>1, 2 ,Fizz , 4, Buzz, Fizz, 7, 8, Fizz, Buzz, 11, Fizz, 13, 14, FizzBuzz</w:t>
+            </w:r>
+          </w:p>
+        </w:tc>
+        <w:tc>
+          <w:tcPr>
+            <w:tcW w:w="2281" w:type="dxa"/>
+          </w:tcPr>
+          <w:p>
+            <w:pPr>
+              <w:rPr>
+                <w:color w:val="A6A6A6" w:themeColor="background1" w:themeShade="A6"/>
+              </w:rPr>
+            </w:pPr>
+            <w:r>
+              <w:rPr>
+                <w:color w:val="A6A6A6" w:themeColor="background1" w:themeShade="A6"/>
+              </w:rPr>
+              <w:t>1, 2 ,Fizz , 4, Buzz, Fizz, 7, 8, Fizz, Buzz, 11, Fizz, 13, 14, FizzBuzz</w:t>
+            </w:r>
+          </w:p>
+        </w:tc>
+        <w:tc>
+          <w:tcPr>
+            <w:tcW w:w="2060" w:type="dxa"/>
+          </w:tcPr>
+          <w:p>
+            <w:pPr>
+              <w:rPr>
+                <w:color w:val="A6A6A6" w:themeColor="background1" w:themeShade="A6"/>
+              </w:rPr>
+            </w:pPr>
+            <w:r>
+              <w:rPr>
+                <w:color w:val="A6A6A6" w:themeColor="background1" w:themeShade="A6"/>
+              </w:rPr>
+              <w:t xml:space="preserve">Passed </w:t>
+            </w:r>
+          </w:p>
+        </w:tc>
+      </w:tr>
+      <w:tr>
+        <w:tc>
+          <w:tcPr>
+            <w:tcW w:w="2334" w:type="dxa"/>
+          </w:tcPr>
+          <w:p>
+            <w:r>
+              <w:t>6</w:t>
+            </w:r>
+          </w:p>
+        </w:tc>
+        <w:tc>
+          <w:tcPr>
+            <w:tcW w:w="2341" w:type="dxa"/>
+          </w:tcPr>
+          <w:p>
+            <w:r>
+              <w:t>1, 2, Fizz, 4, Buzz, Fizz</w:t>
+            </w:r>
+          </w:p>
+        </w:tc>
+        <w:tc>
+          <w:tcPr>
+            <w:tcW w:w="2281" w:type="dxa"/>
+          </w:tcPr>
+          <w:p>
+            <w:r>
+              <w:t>1, 2, Fizz, 4, Buzz, Fizz</w:t>
+            </w:r>
+          </w:p>
+        </w:tc>
+        <w:tc>
+          <w:tcPr>
+            <w:tcW w:w="2060" w:type="dxa"/>
+          </w:tcPr>
+          <w:p>
+            <w:r>
+              <w:t>Passed</w:t>
+            </w:r>
+          </w:p>
+        </w:tc>
+      </w:tr>
+      <w:tr>
+        <w:tc>
+          <w:tcPr>
+            <w:tcW w:w="2334" w:type="dxa"/>
+          </w:tcPr>
+          <w:p>
+            <w:r>
+              <w:t>11</w:t>
+            </w:r>
+          </w:p>
+        </w:tc>
+        <w:tc>
+          <w:tcPr>
+            <w:tcW w:w="2341" w:type="dxa"/>
+          </w:tcPr>
+          <w:p>
+            <w:r>
+              <w:rPr>
+                <w:color w:val="000000" w:themeColor="text1"/>
+              </w:rPr>
+              <w:t>1, 2 ,Fizz , 4, Buzz, Fizz, 7, 8, Fizz, Buzz, 11</w:t>
+            </w:r>
+          </w:p>
+        </w:tc>
+        <w:tc>
+          <w:tcPr>
+            <w:tcW w:w="2281" w:type="dxa"/>
+          </w:tcPr>
+          <w:p>
+            <w:r>
+              <w:rPr>
+                <w:color w:val="000000" w:themeColor="text1"/>
+              </w:rPr>
+              <w:t>1, 2 ,Fizz , 4, Buzz, Fizz, 7, 8, Fizz, Buzz, 11</w:t>
+            </w:r>
+          </w:p>
+        </w:tc>
+        <w:tc>
+          <w:tcPr>
+            <w:tcW w:w="2060" w:type="dxa"/>
+          </w:tcPr>
+          <w:p>
+            <w:r>
+              <w:t>Passed</w:t>
+            </w:r>
+          </w:p>
+        </w:tc>
+      </w:tr>
+    </w:tbl>
+    <w:p/>
+    <w:p>
+      <w:pPr>
+        <w:pStyle w:val="Heading2"/>
+      </w:pPr>
+      <w:r>
+        <w:t>Sum of Array</w:t>
+      </w:r>
+    </w:p>
+    <w:tbl>
+      <w:tblPr>
+        <w:tblStyle w:val="TableGrid"/>
+        <w:tblW w:w="0" w:type="auto"/>
+        <w:tblLook w:val="04A0" w:firstRow="1" w:lastRow="0" w:firstColumn="1" w:lastColumn="0" w:noHBand="0" w:noVBand="1"/>
+      </w:tblPr>
+      <w:tblGrid>
+        <w:gridCol w:w="2334"/>
+        <w:gridCol w:w="2341"/>
+        <w:gridCol w:w="2281"/>
+        <w:gridCol w:w="2060"/>
+      </w:tblGrid>
+      <w:tr>
+        <w:tc>
+          <w:tcPr>
+            <w:tcW w:w="2334" w:type="dxa"/>
+          </w:tcPr>
+          <w:p>
+            <w:pPr>
+              <w:rPr>
+                <w:b/>
+                <w:bCs/>
+              </w:rPr>
+            </w:pPr>
+            <w:r>
+              <w:rPr>
+                <w:b/>
+                <w:bCs/>
+              </w:rPr>
+              <w:t>Test</w:t>
+            </w:r>
+          </w:p>
+        </w:tc>
+        <w:tc>
+          <w:tcPr>
+            <w:tcW w:w="2341" w:type="dxa"/>
+          </w:tcPr>
+          <w:p>
+            <w:pPr>
+              <w:rPr>
+                <w:b/>
+                <w:bCs/>
+              </w:rPr>
+            </w:pPr>
+            <w:r>
+              <w:rPr>
+                <w:b/>
+                <w:bCs/>
+              </w:rPr>
+              <w:t>Expected Output</w:t>
+            </w:r>
+          </w:p>
+        </w:tc>
+        <w:tc>
+          <w:tcPr>
+            <w:tcW w:w="2281" w:type="dxa"/>
+          </w:tcPr>
+          <w:p>
+            <w:pPr>
+              <w:rPr>
+                <w:b/>
+                <w:bCs/>
+              </w:rPr>
+            </w:pPr>
+            <w:r>
+              <w:rPr>
+                <w:b/>
+                <w:bCs/>
+              </w:rPr>
+              <w:t>Actual Output</w:t>
+            </w:r>
+          </w:p>
+        </w:tc>
+        <w:tc>
+          <w:tcPr>
+            <w:tcW w:w="2060" w:type="dxa"/>
+          </w:tcPr>
+          <w:p>
+            <w:pPr>
+              <w:rPr>
+                <w:b/>
+                <w:bCs/>
+              </w:rPr>
+            </w:pPr>
+            <w:r>
+              <w:rPr>
+                <w:b/>
+                <w:bCs/>
+              </w:rPr>
+              <w:t>Passed?</w:t>
+            </w:r>
+          </w:p>
+        </w:tc>
+      </w:tr>
+      <w:tr>
+        <w:tc>
+          <w:tcPr>
+            <w:tcW w:w="2334" w:type="dxa"/>
+          </w:tcPr>
+          <w:p>
+            <w:pPr>
+              <w:rPr>
+                <w:color w:val="A6A6A6" w:themeColor="background1" w:themeShade="A6"/>
+              </w:rPr>
+            </w:pPr>
+            <w:r>
+              <w:rPr>
+                <w:color w:val="A6A6A6" w:themeColor="background1" w:themeShade="A6"/>
+              </w:rPr>
+              <w:t>1,3,2,4</w:t>
+            </w:r>
+          </w:p>
+        </w:tc>
+        <w:tc>
+          <w:tcPr>
+            <w:tcW w:w="2341" w:type="dxa"/>
+          </w:tcPr>
+          <w:p>
+            <w:pPr>
+              <w:rPr>
+                <w:color w:val="A6A6A6" w:themeColor="background1" w:themeShade="A6"/>
+              </w:rPr>
+            </w:pPr>
+            <w:r>
+              <w:rPr>
+                <w:color w:val="A6A6A6" w:themeColor="background1" w:themeShade="A6"/>
+              </w:rPr>
+              <w:t>10</w:t>
+            </w:r>
+          </w:p>
+        </w:tc>
+        <w:tc>
+          <w:tcPr>
+            <w:tcW w:w="2281" w:type="dxa"/>
+          </w:tcPr>
+          <w:p>
+            <w:pPr>
+              <w:rPr>
+                <w:color w:val="A6A6A6" w:themeColor="background1" w:themeShade="A6"/>
+              </w:rPr>
+            </w:pPr>
+            <w:r>
+              <w:rPr>
+                <w:color w:val="A6A6A6" w:themeColor="background1" w:themeShade="A6"/>
+              </w:rPr>
+              <w:t>10</w:t>
+            </w:r>
+          </w:p>
+        </w:tc>
+        <w:tc>
+          <w:tcPr>
+            <w:tcW w:w="2060" w:type="dxa"/>
+          </w:tcPr>
+          <w:p>
+            <w:pPr>
+              <w:rPr>
+                <w:color w:val="A6A6A6" w:themeColor="background1" w:themeShade="A6"/>
+              </w:rPr>
+            </w:pPr>
+            <w:r>
+              <w:rPr>
+                <w:color w:val="A6A6A6" w:themeColor="background1" w:themeShade="A6"/>
+              </w:rPr>
+              <w:t xml:space="preserve">Passed </w:t>
+            </w:r>
+          </w:p>
+        </w:tc>
+      </w:tr>
+      <w:tr>
+        <w:tc>
+          <w:tcPr>
+            <w:tcW w:w="2334" w:type="dxa"/>
+          </w:tcPr>
+          <w:p>
+            <w:r>
+              <w:t>4,7,2</w:t>
+            </w:r>
+          </w:p>
+        </w:tc>
+        <w:tc>
+          <w:tcPr>
+            <w:tcW w:w="2341" w:type="dxa"/>
+          </w:tcPr>
+          <w:p>
+            <w:r>
+              <w:t>13</w:t>
+            </w:r>
+          </w:p>
+        </w:tc>
+        <w:tc>
+          <w:tcPr>
+            <w:tcW w:w="2281" w:type="dxa"/>
+          </w:tcPr>
+          <w:p>
+            <w:r>
+              <w:t>13</w:t>
+            </w:r>
+          </w:p>
+        </w:tc>
+        <w:tc>
+          <w:tcPr>
+            <w:tcW w:w="2060" w:type="dxa"/>
+          </w:tcPr>
+          <w:p>
+            <w:r>
+              <w:t>Passed</w:t>
+            </w:r>
+          </w:p>
+        </w:tc>
+      </w:tr>
+      <w:tr>
+        <w:tc>
+          <w:tcPr>
+            <w:tcW w:w="2334" w:type="dxa"/>
+          </w:tcPr>
+          <w:p>
+            <w:r>
+              <w:t>1,7,4,22</w:t>
+            </w:r>
+          </w:p>
+        </w:tc>
+        <w:tc>
+          <w:tcPr>
+            <w:tcW w:w="2341" w:type="dxa"/>
+          </w:tcPr>
+          <w:p>
+            <w:r>
+              <w:rPr>
+                <w:color w:val="000000" w:themeColor="text1"/>
+              </w:rPr>
+              <w:t>34</w:t>
+            </w:r>
+          </w:p>
+        </w:tc>
+        <w:tc>
+          <w:tcPr>
+            <w:tcW w:w="2281" w:type="dxa"/>
+          </w:tcPr>
+          <w:p>
+            <w:r>
+              <w:rPr>
+                <w:color w:val="000000" w:themeColor="text1"/>
+              </w:rPr>
+              <w:t>34</w:t>
+            </w:r>
+          </w:p>
+        </w:tc>
+        <w:tc>
+          <w:tcPr>
+            <w:tcW w:w="2060" w:type="dxa"/>
+          </w:tcPr>
+          <w:p>
+            <w:r>
+              <w:t>Passed</w:t>
+            </w:r>
+          </w:p>
+        </w:tc>
+      </w:tr>
+    </w:tbl>
+    <w:p/>
+    <w:p>
+      <w:pPr>
+        <w:pStyle w:val="Heading2"/>
+      </w:pPr>
+      <w:r>
+        <w:t>Sorting an Array (Descending)</w:t>
+      </w:r>
+    </w:p>
+    <w:tbl>
+      <w:tblPr>
+        <w:tblStyle w:val="TableGrid"/>
+        <w:tblW w:w="0" w:type="auto"/>
+        <w:tblLook w:val="04A0" w:firstRow="1" w:lastRow="0" w:firstColumn="1" w:lastColumn="0" w:noHBand="0" w:noVBand="1"/>
+      </w:tblPr>
+      <w:tblGrid>
+        <w:gridCol w:w="2334"/>
+        <w:gridCol w:w="2341"/>
+        <w:gridCol w:w="2281"/>
+        <w:gridCol w:w="2060"/>
+      </w:tblGrid>
+      <w:tr>
+        <w:tc>
+          <w:tcPr>
+            <w:tcW w:w="2334" w:type="dxa"/>
+          </w:tcPr>
+          <w:p>
+            <w:pPr>
+              <w:rPr>
+                <w:b/>
+                <w:bCs/>
+              </w:rPr>
+            </w:pPr>
+            <w:r>
+              <w:rPr>
+                <w:b/>
+                <w:bCs/>
+              </w:rPr>
+              <w:t>Test</w:t>
+            </w:r>
+          </w:p>
+        </w:tc>
+        <w:tc>
+          <w:tcPr>
+            <w:tcW w:w="2341" w:type="dxa"/>
+          </w:tcPr>
+          <w:p>
+            <w:pPr>
+              <w:rPr>
+                <w:b/>
+                <w:bCs/>
+              </w:rPr>
+            </w:pPr>
+            <w:r>
+              <w:rPr>
+                <w:b/>
+                <w:bCs/>
+              </w:rPr>
+              <w:t>Expected Output</w:t>
+            </w:r>
+          </w:p>
+        </w:tc>
+        <w:tc>
+          <w:tcPr>
+            <w:tcW w:w="2281" w:type="dxa"/>
+          </w:tcPr>
+          <w:p>
+            <w:pPr>
+              <w:rPr>
+                <w:b/>
+                <w:bCs/>
+              </w:rPr>
+            </w:pPr>
+            <w:r>
+              <w:rPr>
+                <w:b/>
+                <w:bCs/>
+              </w:rPr>
+              <w:t>Actual Output</w:t>
+            </w:r>
+          </w:p>
+        </w:tc>
+        <w:tc>
+          <w:tcPr>
+            <w:tcW w:w="2060" w:type="dxa"/>
+          </w:tcPr>
+          <w:p>
+            <w:pPr>
+              <w:rPr>
+                <w:b/>
+                <w:bCs/>
+              </w:rPr>
+            </w:pPr>
+            <w:r>
+              <w:rPr>
+                <w:b/>
+                <w:bCs/>
+              </w:rPr>
+              <w:t>Passed?</w:t>
+            </w:r>
+          </w:p>
+        </w:tc>
+      </w:tr>
+      <w:tr>
+        <w:tc>
+          <w:tcPr>
+            <w:tcW w:w="2334" w:type="dxa"/>
+          </w:tcPr>
+          <w:p>
+            <w:pPr>
+              <w:rPr>
+                <w:color w:val="A6A6A6" w:themeColor="background1" w:themeShade="A6"/>
+              </w:rPr>
+            </w:pPr>
+            <w:r>
+              <w:rPr>
+                <w:color w:val="A6A6A6" w:themeColor="background1" w:themeShade="A6"/>
+              </w:rPr>
+              <w:t>1,3,2,4</w:t>
+            </w:r>
+          </w:p>
+        </w:tc>
+        <w:tc>
+          <w:tcPr>
+            <w:tcW w:w="2341" w:type="dxa"/>
+          </w:tcPr>
+          <w:p>
+            <w:pPr>
+              <w:rPr>
+                <w:color w:val="A6A6A6" w:themeColor="background1" w:themeShade="A6"/>
+              </w:rPr>
+            </w:pPr>
+            <w:r>
+              <w:rPr>
+                <w:color w:val="A6A6A6" w:themeColor="background1" w:themeShade="A6"/>
+              </w:rPr>
+              <w:t>4,3,2,1</w:t>
+            </w:r>
+          </w:p>
+        </w:tc>
+        <w:tc>
+          <w:tcPr>
+            <w:tcW w:w="2281" w:type="dxa"/>
+          </w:tcPr>
+          <w:p>
+            <w:pPr>
+              <w:rPr>
+                <w:color w:val="A6A6A6" w:themeColor="background1" w:themeShade="A6"/>
+              </w:rPr>
+            </w:pPr>
+            <w:r>
+              <w:rPr>
+                <w:color w:val="A6A6A6" w:themeColor="background1" w:themeShade="A6"/>
+              </w:rPr>
+              <w:t>4,3,2,1</w:t>
+            </w:r>
+          </w:p>
+        </w:tc>
+        <w:tc>
+          <w:tcPr>
+            <w:tcW w:w="2060" w:type="dxa"/>
+          </w:tcPr>
+          <w:p>
+            <w:pPr>
+              <w:rPr>
+                <w:color w:val="A6A6A6" w:themeColor="background1" w:themeShade="A6"/>
+              </w:rPr>
+            </w:pPr>
+            <w:r>
+              <w:rPr>
+                <w:color w:val="A6A6A6" w:themeColor="background1" w:themeShade="A6"/>
+              </w:rPr>
+              <w:t xml:space="preserve">Passed </w:t>
+            </w:r>
+          </w:p>
+        </w:tc>
+      </w:tr>
+      <w:tr>
+        <w:tc>
+          <w:tcPr>
+            <w:tcW w:w="2334" w:type="dxa"/>
+          </w:tcPr>
+          <w:p>
+            <w:r>
+              <w:t>4,7,2</w:t>
+            </w:r>
+          </w:p>
+        </w:tc>
+        <w:tc>
+          <w:tcPr>
+            <w:tcW w:w="2341" w:type="dxa"/>
+          </w:tcPr>
+          <w:p>
+            <w:r>
+              <w:t>7,4,2</w:t>
+            </w:r>
+          </w:p>
+        </w:tc>
+        <w:tc>
+          <w:tcPr>
+            <w:tcW w:w="2281" w:type="dxa"/>
+          </w:tcPr>
+          <w:p>
+            <w:r>
+              <w:t>7,4,2</w:t>
+            </w:r>
+          </w:p>
+        </w:tc>
+        <w:tc>
+          <w:tcPr>
+            <w:tcW w:w="2060" w:type="dxa"/>
+          </w:tcPr>
+          <w:p>
+            <w:r>
+              <w:t>Passed</w:t>
+            </w:r>
+          </w:p>
+        </w:tc>
+      </w:tr>
+      <w:tr>
+        <w:tc>
+          <w:tcPr>
+            <w:tcW w:w="2334" w:type="dxa"/>
+          </w:tcPr>
+          <w:p>
+            <w:r>
+              <w:t>1,7,4,22</w:t>
+            </w:r>
+          </w:p>
+        </w:tc>
+        <w:tc>
+          <w:tcPr>
+            <w:tcW w:w="2341" w:type="dxa"/>
+          </w:tcPr>
+          <w:p>
+            <w:r>
+              <w:t>22,7,4,1</w:t>
+            </w:r>
+          </w:p>
+        </w:tc>
+        <w:tc>
+          <w:tcPr>
+            <w:tcW w:w="2281" w:type="dxa"/>
+          </w:tcPr>
+          <w:p>
+            <w:r>
+              <w:t>22,7,4,1</w:t>
+            </w:r>
+          </w:p>
+        </w:tc>
+        <w:tc>
+          <w:tcPr>
+            <w:tcW w:w="2060" w:type="dxa"/>
+          </w:tcPr>
+          <w:p>
+            <w:r>
+              <w:t>Passed</w:t>
+            </w:r>
+          </w:p>
         </w:tc>
       </w:tr>
     </w:tbl>
     <w:p/>
     <w:p/>
+    <w:p>
+      <w:pPr>
+        <w:pStyle w:val="Heading2"/>
+      </w:pPr>
+      <w:r>
+        <w:lastRenderedPageBreak/>
+        <w:t>Alphabetize a File</w:t>
+      </w:r>
+    </w:p>
+    <w:tbl>
+      <w:tblPr>
+        <w:tblStyle w:val="TableGrid"/>
+        <w:tblW w:w="0" w:type="auto"/>
+        <w:tblLook w:val="04A0" w:firstRow="1" w:lastRow="0" w:firstColumn="1" w:lastColumn="0" w:noHBand="0" w:noVBand="1"/>
+      </w:tblPr>
+      <w:tblGrid>
+        <w:gridCol w:w="2334"/>
+        <w:gridCol w:w="2341"/>
+        <w:gridCol w:w="2281"/>
+        <w:gridCol w:w="2060"/>
+      </w:tblGrid>
+      <w:tr>
+        <w:tc>
+          <w:tcPr>
+            <w:tcW w:w="2334" w:type="dxa"/>
+          </w:tcPr>
+          <w:p>
+            <w:pPr>
+              <w:rPr>
+                <w:b/>
+                <w:bCs/>
+              </w:rPr>
+            </w:pPr>
+            <w:r>
+              <w:rPr>
+                <w:b/>
+                <w:bCs/>
+              </w:rPr>
+              <w:t>Test</w:t>
+            </w:r>
+          </w:p>
+        </w:tc>
+        <w:tc>
+          <w:tcPr>
+            <w:tcW w:w="2341" w:type="dxa"/>
+          </w:tcPr>
+          <w:p>
+            <w:pPr>
+              <w:rPr>
+                <w:b/>
+                <w:bCs/>
+              </w:rPr>
+            </w:pPr>
+            <w:r>
+              <w:rPr>
+                <w:b/>
+                <w:bCs/>
+              </w:rPr>
+              <w:t>Expected Output</w:t>
+            </w:r>
+          </w:p>
+        </w:tc>
+        <w:tc>
+          <w:tcPr>
+            <w:tcW w:w="2281" w:type="dxa"/>
+          </w:tcPr>
+          <w:p>
+            <w:pPr>
+              <w:rPr>
+                <w:b/>
+                <w:bCs/>
+              </w:rPr>
+            </w:pPr>
+            <w:r>
+              <w:rPr>
+                <w:b/>
+                <w:bCs/>
+              </w:rPr>
+              <w:t>Actual Output</w:t>
+            </w:r>
+          </w:p>
+        </w:tc>
+        <w:tc>
+          <w:tcPr>
+            <w:tcW w:w="2060" w:type="dxa"/>
+          </w:tcPr>
+          <w:p>
+            <w:pPr>
+              <w:rPr>
+                <w:b/>
+                <w:bCs/>
+              </w:rPr>
+            </w:pPr>
+            <w:r>
+              <w:rPr>
+                <w:b/>
+                <w:bCs/>
+              </w:rPr>
+              <w:t>Passed?</w:t>
+            </w:r>
+          </w:p>
+        </w:tc>
+      </w:tr>
+      <w:tr>
+        <w:tc>
+          <w:tcPr>
+            <w:tcW w:w="2334" w:type="dxa"/>
+          </w:tcPr>
+          <w:p>
+            <w:r>
+              <w:t>13</w:t>
+            </w:r>
+          </w:p>
+          <w:p>
+            <w:r>
+              <w:t>s</w:t>
+            </w:r>
+            <w:r>
+              <w:t>pillway</w:t>
+            </w:r>
+          </w:p>
+          <w:p>
+            <w:r>
+              <w:t>f</w:t>
+            </w:r>
+            <w:r>
+              <w:t>ishmonger</w:t>
+            </w:r>
+          </w:p>
+          <w:p>
+            <w:r>
+              <w:t>b</w:t>
+            </w:r>
+            <w:r>
+              <w:t>ankbook</w:t>
+            </w:r>
+          </w:p>
+          <w:p>
+            <w:r>
+              <w:t>e</w:t>
+            </w:r>
+            <w:r>
+              <w:t>yesight</w:t>
+            </w:r>
+          </w:p>
+          <w:p>
+            <w:r>
+              <w:t>w</w:t>
+            </w:r>
+            <w:r>
+              <w:t>heelhouse</w:t>
+            </w:r>
+          </w:p>
+          <w:p>
+            <w:r>
+              <w:t>k</w:t>
+            </w:r>
+            <w:r>
+              <w:t>eyword</w:t>
+            </w:r>
+          </w:p>
+          <w:p>
+            <w:r>
+              <w:t>p</w:t>
+            </w:r>
+            <w:r>
+              <w:t>inup</w:t>
+            </w:r>
+          </w:p>
+          <w:p>
+            <w:r>
+              <w:t>u</w:t>
+            </w:r>
+            <w:r>
+              <w:t>ppercut</w:t>
+            </w:r>
+          </w:p>
+          <w:p>
+            <w:r>
+              <w:t>w</w:t>
+            </w:r>
+            <w:r>
+              <w:t>ashbowl</w:t>
+            </w:r>
+          </w:p>
+          <w:p>
+            <w:r>
+              <w:t>d</w:t>
+            </w:r>
+            <w:r>
+              <w:t>eadend</w:t>
+            </w:r>
+          </w:p>
+          <w:p>
+            <w:r>
+              <w:t>coffeemaker houseboat</w:t>
+            </w:r>
+          </w:p>
+          <w:p>
+            <w:pPr>
+              <w:rPr>
+                <w:color w:val="A6A6A6" w:themeColor="background1" w:themeShade="A6"/>
+              </w:rPr>
+            </w:pPr>
+            <w:r>
+              <w:t>typewriter</w:t>
+            </w:r>
+          </w:p>
+        </w:tc>
+        <w:tc>
+          <w:tcPr>
+            <w:tcW w:w="2341" w:type="dxa"/>
+          </w:tcPr>
+          <w:p>
+            <w:pPr>
+              <w:rPr>
+                <w:color w:val="A6A6A6" w:themeColor="background1" w:themeShade="A6"/>
+              </w:rPr>
+            </w:pPr>
+            <w:r>
+              <w:rPr>
+                <w:color w:val="A6A6A6" w:themeColor="background1" w:themeShade="A6"/>
+              </w:rPr>
+              <w:t>bankbook</w:t>
+            </w:r>
+          </w:p>
+          <w:p>
+            <w:pPr>
+              <w:rPr>
+                <w:color w:val="A6A6A6" w:themeColor="background1" w:themeShade="A6"/>
+              </w:rPr>
+            </w:pPr>
+            <w:r>
+              <w:rPr>
+                <w:color w:val="A6A6A6" w:themeColor="background1" w:themeShade="A6"/>
+              </w:rPr>
+              <w:t>coffeemaker</w:t>
+            </w:r>
+          </w:p>
+          <w:p>
+            <w:pPr>
+              <w:rPr>
+                <w:color w:val="A6A6A6" w:themeColor="background1" w:themeShade="A6"/>
+              </w:rPr>
+            </w:pPr>
+            <w:r>
+              <w:rPr>
+                <w:color w:val="A6A6A6" w:themeColor="background1" w:themeShade="A6"/>
+              </w:rPr>
+              <w:t>deadend</w:t>
+            </w:r>
+          </w:p>
+          <w:p>
+            <w:pPr>
+              <w:rPr>
+                <w:color w:val="A6A6A6" w:themeColor="background1" w:themeShade="A6"/>
+              </w:rPr>
+            </w:pPr>
+            <w:r>
+              <w:rPr>
+                <w:color w:val="A6A6A6" w:themeColor="background1" w:themeShade="A6"/>
+              </w:rPr>
+              <w:t>eyesight</w:t>
+            </w:r>
+          </w:p>
+          <w:p>
+            <w:pPr>
+              <w:rPr>
+                <w:color w:val="A6A6A6" w:themeColor="background1" w:themeShade="A6"/>
+              </w:rPr>
+            </w:pPr>
+            <w:r>
+              <w:rPr>
+                <w:color w:val="A6A6A6" w:themeColor="background1" w:themeShade="A6"/>
+              </w:rPr>
+              <w:t>fishmonger</w:t>
+            </w:r>
+          </w:p>
+          <w:p>
+            <w:pPr>
+              <w:rPr>
+                <w:color w:val="A6A6A6" w:themeColor="background1" w:themeShade="A6"/>
+              </w:rPr>
+            </w:pPr>
+            <w:r>
+              <w:rPr>
+                <w:color w:val="A6A6A6" w:themeColor="background1" w:themeShade="A6"/>
+              </w:rPr>
+              <w:t>houseboat</w:t>
+            </w:r>
+          </w:p>
+          <w:p>
+            <w:pPr>
+              <w:rPr>
+                <w:color w:val="A6A6A6" w:themeColor="background1" w:themeShade="A6"/>
+              </w:rPr>
+            </w:pPr>
+            <w:r>
+              <w:rPr>
+                <w:color w:val="A6A6A6" w:themeColor="background1" w:themeShade="A6"/>
+              </w:rPr>
+              <w:t>keyword</w:t>
+            </w:r>
+          </w:p>
+          <w:p>
+            <w:pPr>
+              <w:rPr>
+                <w:color w:val="A6A6A6" w:themeColor="background1" w:themeShade="A6"/>
+              </w:rPr>
+            </w:pPr>
+            <w:r>
+              <w:rPr>
+                <w:color w:val="A6A6A6" w:themeColor="background1" w:themeShade="A6"/>
+              </w:rPr>
+              <w:t>pinup</w:t>
+            </w:r>
+          </w:p>
+          <w:p>
+            <w:pPr>
+              <w:rPr>
+                <w:color w:val="A6A6A6" w:themeColor="background1" w:themeShade="A6"/>
+              </w:rPr>
+            </w:pPr>
+            <w:r>
+              <w:rPr>
+                <w:color w:val="A6A6A6" w:themeColor="background1" w:themeShade="A6"/>
+              </w:rPr>
+              <w:t>spillway</w:t>
+            </w:r>
+          </w:p>
+          <w:p>
+            <w:pPr>
+              <w:rPr>
+                <w:color w:val="A6A6A6" w:themeColor="background1" w:themeShade="A6"/>
+              </w:rPr>
+            </w:pPr>
+            <w:r>
+              <w:rPr>
+                <w:color w:val="A6A6A6" w:themeColor="background1" w:themeShade="A6"/>
+              </w:rPr>
+              <w:t>typewriter</w:t>
+            </w:r>
+          </w:p>
+          <w:p>
+            <w:pPr>
+              <w:rPr>
+                <w:color w:val="A6A6A6" w:themeColor="background1" w:themeShade="A6"/>
+              </w:rPr>
+            </w:pPr>
+            <w:r>
+              <w:rPr>
+                <w:color w:val="A6A6A6" w:themeColor="background1" w:themeShade="A6"/>
+              </w:rPr>
+              <w:t>uppercut</w:t>
+            </w:r>
+          </w:p>
+          <w:p>
+            <w:pPr>
+              <w:rPr>
+                <w:color w:val="A6A6A6" w:themeColor="background1" w:themeShade="A6"/>
+              </w:rPr>
+            </w:pPr>
+            <w:r>
+              <w:rPr>
+                <w:color w:val="A6A6A6" w:themeColor="background1" w:themeShade="A6"/>
+              </w:rPr>
+              <w:t>washbowl</w:t>
+            </w:r>
+          </w:p>
+          <w:p>
+            <w:pPr>
+              <w:rPr>
+                <w:color w:val="A6A6A6" w:themeColor="background1" w:themeShade="A6"/>
+              </w:rPr>
+            </w:pPr>
+            <w:r>
+              <w:rPr>
+                <w:color w:val="A6A6A6" w:themeColor="background1" w:themeShade="A6"/>
+              </w:rPr>
+              <w:t>wheelhouse</w:t>
+            </w:r>
+          </w:p>
+          <w:p>
+            <w:pPr>
+              <w:rPr>
+                <w:color w:val="A6A6A6" w:themeColor="background1" w:themeShade="A6"/>
+              </w:rPr>
+            </w:pPr>
+          </w:p>
+        </w:tc>
+        <w:tc>
+          <w:tcPr>
+            <w:tcW w:w="2281" w:type="dxa"/>
+          </w:tcPr>
+          <w:p>
+            <w:pPr>
+              <w:rPr>
+                <w:color w:val="A6A6A6" w:themeColor="background1" w:themeShade="A6"/>
+              </w:rPr>
+            </w:pPr>
+            <w:r>
+              <w:rPr>
+                <w:color w:val="A6A6A6" w:themeColor="background1" w:themeShade="A6"/>
+              </w:rPr>
+              <w:t>bankbook</w:t>
+            </w:r>
+          </w:p>
+          <w:p>
+            <w:pPr>
+              <w:rPr>
+                <w:color w:val="A6A6A6" w:themeColor="background1" w:themeShade="A6"/>
+              </w:rPr>
+            </w:pPr>
+            <w:r>
+              <w:rPr>
+                <w:color w:val="A6A6A6" w:themeColor="background1" w:themeShade="A6"/>
+              </w:rPr>
+              <w:t>coffeemaker</w:t>
+            </w:r>
+          </w:p>
+          <w:p>
+            <w:pPr>
+              <w:rPr>
+                <w:color w:val="A6A6A6" w:themeColor="background1" w:themeShade="A6"/>
+              </w:rPr>
+            </w:pPr>
+            <w:r>
+              <w:rPr>
+                <w:color w:val="A6A6A6" w:themeColor="background1" w:themeShade="A6"/>
+              </w:rPr>
+              <w:t>deadend</w:t>
+            </w:r>
+          </w:p>
+          <w:p>
+            <w:pPr>
+              <w:rPr>
+                <w:color w:val="A6A6A6" w:themeColor="background1" w:themeShade="A6"/>
+              </w:rPr>
+            </w:pPr>
+            <w:r>
+              <w:rPr>
+                <w:color w:val="A6A6A6" w:themeColor="background1" w:themeShade="A6"/>
+              </w:rPr>
+              <w:t>eyesight</w:t>
+            </w:r>
+          </w:p>
+          <w:p>
+            <w:pPr>
+              <w:rPr>
+                <w:color w:val="A6A6A6" w:themeColor="background1" w:themeShade="A6"/>
+              </w:rPr>
+            </w:pPr>
+            <w:r>
+              <w:rPr>
+                <w:color w:val="A6A6A6" w:themeColor="background1" w:themeShade="A6"/>
+              </w:rPr>
+              <w:t>fishmonger</w:t>
+            </w:r>
+          </w:p>
+          <w:p>
+            <w:pPr>
+              <w:rPr>
+                <w:color w:val="A6A6A6" w:themeColor="background1" w:themeShade="A6"/>
+              </w:rPr>
+            </w:pPr>
+            <w:r>
+              <w:rPr>
+                <w:color w:val="A6A6A6" w:themeColor="background1" w:themeShade="A6"/>
+              </w:rPr>
+              <w:t>houseboat</w:t>
+            </w:r>
+          </w:p>
+          <w:p>
+            <w:pPr>
+              <w:rPr>
+                <w:color w:val="A6A6A6" w:themeColor="background1" w:themeShade="A6"/>
+              </w:rPr>
+            </w:pPr>
+            <w:r>
+              <w:rPr>
+                <w:color w:val="A6A6A6" w:themeColor="background1" w:themeShade="A6"/>
+              </w:rPr>
+              <w:t>keyword</w:t>
+            </w:r>
+          </w:p>
+          <w:p>
+            <w:pPr>
+              <w:rPr>
+                <w:color w:val="A6A6A6" w:themeColor="background1" w:themeShade="A6"/>
+              </w:rPr>
+            </w:pPr>
+            <w:r>
+              <w:rPr>
+                <w:color w:val="A6A6A6" w:themeColor="background1" w:themeShade="A6"/>
+              </w:rPr>
+              <w:t>pinup</w:t>
+            </w:r>
+          </w:p>
+          <w:p>
+            <w:pPr>
+              <w:rPr>
+                <w:color w:val="A6A6A6" w:themeColor="background1" w:themeShade="A6"/>
+              </w:rPr>
+            </w:pPr>
+            <w:r>
+              <w:rPr>
+                <w:color w:val="A6A6A6" w:themeColor="background1" w:themeShade="A6"/>
+              </w:rPr>
+              <w:t>spillway</w:t>
+            </w:r>
+          </w:p>
+          <w:p>
+            <w:pPr>
+              <w:rPr>
+                <w:color w:val="A6A6A6" w:themeColor="background1" w:themeShade="A6"/>
+              </w:rPr>
+            </w:pPr>
+            <w:r>
+              <w:rPr>
+                <w:color w:val="A6A6A6" w:themeColor="background1" w:themeShade="A6"/>
+              </w:rPr>
+              <w:t>typewriter</w:t>
+            </w:r>
+          </w:p>
+          <w:p>
+            <w:pPr>
+              <w:rPr>
+                <w:color w:val="A6A6A6" w:themeColor="background1" w:themeShade="A6"/>
+              </w:rPr>
+            </w:pPr>
+            <w:r>
+              <w:rPr>
+                <w:color w:val="A6A6A6" w:themeColor="background1" w:themeShade="A6"/>
+              </w:rPr>
+              <w:t>uppercut</w:t>
+            </w:r>
+          </w:p>
+          <w:p>
+            <w:pPr>
+              <w:rPr>
+                <w:color w:val="A6A6A6" w:themeColor="background1" w:themeShade="A6"/>
+              </w:rPr>
+            </w:pPr>
+            <w:r>
+              <w:rPr>
+                <w:color w:val="A6A6A6" w:themeColor="background1" w:themeShade="A6"/>
+              </w:rPr>
+              <w:t>washbowl</w:t>
+            </w:r>
+          </w:p>
+          <w:p>
+            <w:pPr>
+              <w:rPr>
+                <w:color w:val="A6A6A6" w:themeColor="background1" w:themeShade="A6"/>
+              </w:rPr>
+            </w:pPr>
+            <w:r>
+              <w:rPr>
+                <w:color w:val="A6A6A6" w:themeColor="background1" w:themeShade="A6"/>
+              </w:rPr>
+              <w:t>wheelhouse</w:t>
+            </w:r>
+          </w:p>
+        </w:tc>
+        <w:tc>
+          <w:tcPr>
+            <w:tcW w:w="2060" w:type="dxa"/>
+          </w:tcPr>
+          <w:p>
+            <w:pPr>
+              <w:rPr>
+                <w:color w:val="A6A6A6" w:themeColor="background1" w:themeShade="A6"/>
+              </w:rPr>
+            </w:pPr>
+            <w:r>
+              <w:rPr>
+                <w:color w:val="A6A6A6" w:themeColor="background1" w:themeShade="A6"/>
+              </w:rPr>
+              <w:t xml:space="preserve">Passed </w:t>
+            </w:r>
+          </w:p>
+        </w:tc>
+      </w:tr>
+      <w:tr>
+        <w:tc>
+          <w:tcPr>
+            <w:tcW w:w="2334" w:type="dxa"/>
+          </w:tcPr>
+          <w:p>
+            <w:r>
+              <w:t>5</w:t>
+            </w:r>
+          </w:p>
+          <w:p>
+            <w:r>
+              <w:t>attraction</w:t>
+            </w:r>
+          </w:p>
+          <w:p>
+            <w:r>
+              <w:t>act</w:t>
+            </w:r>
+          </w:p>
+          <w:p>
+            <w:r>
+              <w:t>double</w:t>
+            </w:r>
+          </w:p>
+          <w:p>
+            <w:r>
+              <w:t>vacation</w:t>
+            </w:r>
+          </w:p>
+          <w:p>
+            <w:r>
+              <w:t>harmoniou</w:t>
+            </w:r>
+            <w:r>
+              <w:t>s</w:t>
+            </w:r>
+          </w:p>
+        </w:tc>
+        <w:tc>
+          <w:tcPr>
+            <w:tcW w:w="2341" w:type="dxa"/>
+          </w:tcPr>
+          <w:p>
+            <w:r>
+              <w:t>act</w:t>
+            </w:r>
+          </w:p>
+          <w:p>
+            <w:r>
+              <w:t>attraction</w:t>
+            </w:r>
+          </w:p>
+          <w:p>
+            <w:r>
+              <w:t>double</w:t>
+            </w:r>
+          </w:p>
+          <w:p>
+            <w:r>
+              <w:t>harmonious</w:t>
+            </w:r>
+          </w:p>
+          <w:p>
+            <w:r>
+              <w:t>vacation</w:t>
+            </w:r>
+          </w:p>
+        </w:tc>
+        <w:tc>
+          <w:tcPr>
+            <w:tcW w:w="2281" w:type="dxa"/>
+          </w:tcPr>
+          <w:p>
+            <w:r>
+              <w:t>act</w:t>
+            </w:r>
+          </w:p>
+          <w:p>
+            <w:r>
+              <w:t>attraction</w:t>
+            </w:r>
+          </w:p>
+          <w:p>
+            <w:r>
+              <w:t>double</w:t>
+            </w:r>
+          </w:p>
+          <w:p>
+            <w:r>
+              <w:t>harmonious</w:t>
+            </w:r>
+          </w:p>
+          <w:p>
+            <w:r>
+              <w:t>vacation</w:t>
+            </w:r>
+          </w:p>
+        </w:tc>
+        <w:tc>
+          <w:tcPr>
+            <w:tcW w:w="2060" w:type="dxa"/>
+          </w:tcPr>
+          <w:p>
+            <w:r>
+              <w:t>Passed</w:t>
+            </w:r>
+          </w:p>
+        </w:tc>
+      </w:tr>
+      <w:tr>
+        <w:tc>
+          <w:tcPr>
+            <w:tcW w:w="2334" w:type="dxa"/>
+          </w:tcPr>
+          <w:p>
+            <w:r>
+              <w:t>8</w:t>
+            </w:r>
+          </w:p>
+          <w:p>
+            <w:r>
+              <w:t>sable</w:t>
+            </w:r>
+          </w:p>
+          <w:p>
+            <w:r>
+              <w:t>hard</w:t>
+            </w:r>
+          </w:p>
+          <w:p>
+            <w:r>
+              <w:t>miss</w:t>
+            </w:r>
+          </w:p>
+          <w:p>
+            <w:r>
+              <w:t>easy</w:t>
+            </w:r>
+          </w:p>
+          <w:p>
+            <w:r>
+              <w:t>pin</w:t>
+            </w:r>
+          </w:p>
+          <w:p>
+            <w:r>
+              <w:t>destroy</w:t>
+            </w:r>
+          </w:p>
+          <w:p>
+            <w:r>
+              <w:t>skip</w:t>
+            </w:r>
+          </w:p>
+          <w:p>
+            <w:r>
+              <w:t>try</w:t>
+            </w:r>
+          </w:p>
+        </w:tc>
+        <w:tc>
+          <w:tcPr>
+            <w:tcW w:w="2341" w:type="dxa"/>
+          </w:tcPr>
+          <w:p>
+            <w:r>
+              <w:t>destroy</w:t>
+            </w:r>
+          </w:p>
+          <w:p>
+            <w:r>
+              <w:t>easy</w:t>
+            </w:r>
+          </w:p>
+          <w:p>
+            <w:r>
+              <w:t>hard</w:t>
+            </w:r>
+          </w:p>
+          <w:p>
+            <w:r>
+              <w:t>miss</w:t>
+            </w:r>
+          </w:p>
+          <w:p>
+            <w:r>
+              <w:t>pin</w:t>
+            </w:r>
+          </w:p>
+          <w:p>
+            <w:r>
+              <w:t>sable</w:t>
+            </w:r>
+          </w:p>
+          <w:p>
+            <w:r>
+              <w:t>skip</w:t>
+            </w:r>
+          </w:p>
+          <w:p>
+            <w:r>
+              <w:t>try</w:t>
+            </w:r>
+          </w:p>
+        </w:tc>
+        <w:tc>
+          <w:tcPr>
+            <w:tcW w:w="2281" w:type="dxa"/>
+          </w:tcPr>
+          <w:p>
+            <w:r>
+              <w:t>destroy</w:t>
+            </w:r>
+          </w:p>
+          <w:p>
+            <w:r>
+              <w:t>easy</w:t>
+            </w:r>
+          </w:p>
+          <w:p>
+            <w:r>
+              <w:t>hard</w:t>
+            </w:r>
+          </w:p>
+          <w:p>
+            <w:r>
+              <w:t>miss</w:t>
+            </w:r>
+          </w:p>
+          <w:p>
+            <w:r>
+              <w:t>pin</w:t>
+            </w:r>
+          </w:p>
+          <w:p>
+            <w:r>
+              <w:t>sable</w:t>
+            </w:r>
+          </w:p>
+          <w:p>
+            <w:r>
+              <w:t>skip</w:t>
+            </w:r>
+          </w:p>
+          <w:p>
+            <w:r>
+              <w:t>try</w:t>
+            </w:r>
+          </w:p>
+        </w:tc>
+        <w:tc>
+          <w:tcPr>
+            <w:tcW w:w="2060" w:type="dxa"/>
+          </w:tcPr>
+          <w:p>
+            <w:r>
+              <w:t>Passed</w:t>
+            </w:r>
+          </w:p>
+        </w:tc>
+      </w:tr>
+    </w:tbl>
     <w:p/>
     <w:p/>
     <w:sectPr>

</xml_diff>